<commit_message>
Update IER HF Dokumentáció v2.docx
</commit_message>
<xml_diff>
--- a/IER HF Dokumentáció v2.docx
+++ b/IER HF Dokumentáció v2.docx
@@ -8,9 +8,10 @@
         <w:spacing w:before="0" w:beforeAutospacing="0" w:after="160" w:afterAutospacing="0"/>
         <w:jc w:val="center"/>
       </w:pPr>
-      <w:r>
-        <w:rPr>
-          <w:rFonts w:ascii="Century Gothic" w:hAnsi="Century Gothic"/>
+      <w:bookmarkStart w:id="0" w:name="_GoBack"/>
+      <w:bookmarkEnd w:id="0"/>
+      <w:r>
+        <w:rPr>
           <w:color w:val="000000"/>
           <w:sz w:val="36"/>
           <w:szCs w:val="36"/>
@@ -26,7 +27,6 @@
       </w:pPr>
       <w:r>
         <w:rPr>
-          <w:rFonts w:ascii="Century Gothic" w:hAnsi="Century Gothic"/>
           <w:color w:val="000000"/>
           <w:sz w:val="36"/>
           <w:szCs w:val="36"/>
@@ -42,7 +42,6 @@
       </w:pPr>
       <w:r>
         <w:rPr>
-          <w:rFonts w:ascii="Century Gothic" w:hAnsi="Century Gothic"/>
           <w:color w:val="000000"/>
           <w:sz w:val="36"/>
           <w:szCs w:val="36"/>
@@ -53,14 +52,26 @@
     <w:p>
       <w:pPr>
         <w:spacing w:after="240"/>
-      </w:pPr>
-      <w:r>
+        <w:rPr>
+          <w:rFonts w:ascii="Times New Roman" w:hAnsi="Times New Roman" w:cs="Times New Roman"/>
+        </w:rPr>
+      </w:pPr>
+      <w:r>
+        <w:rPr>
+          <w:rFonts w:ascii="Times New Roman" w:hAnsi="Times New Roman" w:cs="Times New Roman"/>
+        </w:rPr>
         <w:br/>
       </w:r>
       <w:r>
+        <w:rPr>
+          <w:rFonts w:ascii="Times New Roman" w:hAnsi="Times New Roman" w:cs="Times New Roman"/>
+        </w:rPr>
         <w:br/>
       </w:r>
       <w:r>
+        <w:rPr>
+          <w:rFonts w:ascii="Times New Roman" w:hAnsi="Times New Roman" w:cs="Times New Roman"/>
+        </w:rPr>
         <w:br/>
       </w:r>
     </w:p>
@@ -72,72 +83,31 @@
       </w:pPr>
       <w:r>
         <w:rPr>
-          <w:rFonts w:ascii="Century Gothic" w:hAnsi="Century Gothic"/>
           <w:color w:val="000000"/>
           <w:sz w:val="36"/>
           <w:szCs w:val="36"/>
         </w:rPr>
-        <w:t xml:space="preserve">Az “Open </w:t>
-      </w:r>
-      <w:proofErr w:type="spellStart"/>
-      <w:r>
-        <w:rPr>
-          <w:rFonts w:ascii="Century Gothic" w:hAnsi="Century Gothic"/>
+        <w:t xml:space="preserve">Az “Open Hybrid Lab Factory” gyár </w:t>
+      </w:r>
+    </w:p>
+    <w:p>
+      <w:pPr>
+        <w:pStyle w:val="NormlWeb"/>
+        <w:spacing w:before="0" w:beforeAutospacing="0" w:after="160" w:afterAutospacing="0"/>
+        <w:jc w:val="center"/>
+        <w:rPr>
           <w:color w:val="000000"/>
           <w:sz w:val="36"/>
           <w:szCs w:val="36"/>
         </w:rPr>
-        <w:t>Hybrid</w:t>
-      </w:r>
-      <w:proofErr w:type="spellEnd"/>
-      <w:r>
-        <w:rPr>
-          <w:rFonts w:ascii="Century Gothic" w:hAnsi="Century Gothic"/>
+      </w:pPr>
+      <w:r>
+        <w:rPr>
           <w:color w:val="000000"/>
           <w:sz w:val="36"/>
           <w:szCs w:val="36"/>
         </w:rPr>
-        <w:t xml:space="preserve"> </w:t>
-      </w:r>
-      <w:proofErr w:type="spellStart"/>
-      <w:r>
-        <w:rPr>
-          <w:rFonts w:ascii="Century Gothic" w:hAnsi="Century Gothic"/>
-          <w:color w:val="000000"/>
-          <w:sz w:val="36"/>
-          <w:szCs w:val="36"/>
-        </w:rPr>
-        <w:t>Lab</w:t>
-      </w:r>
-      <w:proofErr w:type="spellEnd"/>
-      <w:r>
-        <w:rPr>
-          <w:rFonts w:ascii="Century Gothic" w:hAnsi="Century Gothic"/>
-          <w:color w:val="000000"/>
-          <w:sz w:val="36"/>
-          <w:szCs w:val="36"/>
-        </w:rPr>
-        <w:t xml:space="preserve"> </w:t>
-      </w:r>
-      <w:proofErr w:type="spellStart"/>
-      <w:r>
-        <w:rPr>
-          <w:rFonts w:ascii="Century Gothic" w:hAnsi="Century Gothic"/>
-          <w:color w:val="000000"/>
-          <w:sz w:val="36"/>
-          <w:szCs w:val="36"/>
-        </w:rPr>
-        <w:t>Factory</w:t>
-      </w:r>
-      <w:proofErr w:type="spellEnd"/>
-      <w:r>
-        <w:rPr>
-          <w:rFonts w:ascii="Century Gothic" w:hAnsi="Century Gothic"/>
-          <w:color w:val="000000"/>
-          <w:sz w:val="36"/>
-          <w:szCs w:val="36"/>
-        </w:rPr>
-        <w:t xml:space="preserve">” gyár </w:t>
+        <w:t xml:space="preserve">komponensének modellezése </w:t>
       </w:r>
     </w:p>
     <w:p>
@@ -145,50 +115,21 @@
         <w:pStyle w:val="NormlWeb"/>
         <w:spacing w:before="0" w:beforeAutospacing="0" w:after="160" w:afterAutospacing="0"/>
         <w:jc w:val="center"/>
-        <w:rPr>
-          <w:rFonts w:ascii="Century Gothic" w:hAnsi="Century Gothic"/>
-          <w:color w:val="000000"/>
-          <w:sz w:val="36"/>
-          <w:szCs w:val="36"/>
-        </w:rPr>
-      </w:pPr>
-      <w:proofErr w:type="gramStart"/>
-      <w:r>
-        <w:rPr>
-          <w:rFonts w:ascii="Century Gothic" w:hAnsi="Century Gothic"/>
-          <w:color w:val="000000"/>
-          <w:sz w:val="36"/>
-          <w:szCs w:val="36"/>
-        </w:rPr>
-        <w:t>komponensének</w:t>
-      </w:r>
-      <w:proofErr w:type="gramEnd"/>
-      <w:r>
-        <w:rPr>
-          <w:rFonts w:ascii="Century Gothic" w:hAnsi="Century Gothic"/>
-          <w:color w:val="000000"/>
-          <w:sz w:val="36"/>
-          <w:szCs w:val="36"/>
-        </w:rPr>
-        <w:t xml:space="preserve"> modellezése </w:t>
-      </w:r>
-    </w:p>
-    <w:p>
-      <w:pPr>
-        <w:pStyle w:val="NormlWeb"/>
-        <w:spacing w:before="0" w:beforeAutospacing="0" w:after="160" w:afterAutospacing="0"/>
-        <w:jc w:val="center"/>
       </w:pPr>
     </w:p>
     <w:p>
       <w:pPr>
         <w:spacing w:after="240"/>
         <w:jc w:val="center"/>
+        <w:rPr>
+          <w:rFonts w:ascii="Times New Roman" w:hAnsi="Times New Roman" w:cs="Times New Roman"/>
+        </w:rPr>
       </w:pPr>
       <w:hyperlink r:id="rId5" w:history="1">
         <w:r>
           <w:rPr>
             <w:rStyle w:val="Hiperhivatkozs"/>
+            <w:rFonts w:ascii="Times New Roman" w:hAnsi="Times New Roman" w:cs="Times New Roman"/>
           </w:rPr>
           <w:t>https://www.youtube.com/watch?v=T2uBxjeF5jE</w:t>
         </w:r>
@@ -198,11 +139,15 @@
       <w:pPr>
         <w:spacing w:after="240"/>
         <w:jc w:val="center"/>
+        <w:rPr>
+          <w:rFonts w:ascii="Times New Roman" w:hAnsi="Times New Roman" w:cs="Times New Roman"/>
+        </w:rPr>
       </w:pPr>
       <w:hyperlink r:id="rId6" w:history="1">
         <w:r>
           <w:rPr>
             <w:rStyle w:val="Hiperhivatkozs"/>
+            <w:rFonts w:ascii="Times New Roman" w:hAnsi="Times New Roman" w:cs="Times New Roman"/>
           </w:rPr>
           <w:t>https://github.com/june9666/IER-HF</w:t>
         </w:r>
@@ -212,23 +157,44 @@
       <w:pPr>
         <w:spacing w:after="240"/>
         <w:jc w:val="center"/>
-      </w:pPr>
-      <w:r>
+        <w:rPr>
+          <w:rFonts w:ascii="Times New Roman" w:hAnsi="Times New Roman" w:cs="Times New Roman"/>
+        </w:rPr>
+      </w:pPr>
+      <w:r>
+        <w:rPr>
+          <w:rFonts w:ascii="Times New Roman" w:hAnsi="Times New Roman" w:cs="Times New Roman"/>
+        </w:rPr>
         <w:br/>
       </w:r>
       <w:r>
+        <w:rPr>
+          <w:rFonts w:ascii="Times New Roman" w:hAnsi="Times New Roman" w:cs="Times New Roman"/>
+        </w:rPr>
         <w:br/>
       </w:r>
       <w:r>
+        <w:rPr>
+          <w:rFonts w:ascii="Times New Roman" w:hAnsi="Times New Roman" w:cs="Times New Roman"/>
+        </w:rPr>
         <w:br/>
       </w:r>
       <w:r>
+        <w:rPr>
+          <w:rFonts w:ascii="Times New Roman" w:hAnsi="Times New Roman" w:cs="Times New Roman"/>
+        </w:rPr>
         <w:br/>
       </w:r>
       <w:r>
+        <w:rPr>
+          <w:rFonts w:ascii="Times New Roman" w:hAnsi="Times New Roman" w:cs="Times New Roman"/>
+        </w:rPr>
         <w:br/>
       </w:r>
       <w:r>
+        <w:rPr>
+          <w:rFonts w:ascii="Times New Roman" w:hAnsi="Times New Roman" w:cs="Times New Roman"/>
+        </w:rPr>
         <w:br/>
       </w:r>
     </w:p>
@@ -240,7 +206,6 @@
       </w:pPr>
       <w:r>
         <w:rPr>
-          <w:rFonts w:ascii="Century Gothic" w:hAnsi="Century Gothic"/>
           <w:color w:val="000000"/>
           <w:sz w:val="28"/>
           <w:szCs w:val="28"/>
@@ -254,7 +219,6 @@
         <w:spacing w:before="0" w:beforeAutospacing="0" w:after="160" w:afterAutospacing="0"/>
         <w:jc w:val="center"/>
         <w:rPr>
-          <w:rFonts w:ascii="Century Gothic" w:hAnsi="Century Gothic"/>
           <w:color w:val="000000"/>
           <w:sz w:val="28"/>
           <w:szCs w:val="28"/>
@@ -262,30 +226,11 @@
       </w:pPr>
       <w:r>
         <w:rPr>
-          <w:rFonts w:ascii="Century Gothic" w:hAnsi="Century Gothic"/>
           <w:color w:val="000000"/>
           <w:sz w:val="28"/>
           <w:szCs w:val="28"/>
         </w:rPr>
-        <w:t>Szalontai</w:t>
-      </w:r>
-      <w:r>
-        <w:rPr>
-          <w:rFonts w:ascii="Century Gothic" w:hAnsi="Century Gothic"/>
-          <w:color w:val="000000"/>
-          <w:sz w:val="28"/>
-          <w:szCs w:val="28"/>
-        </w:rPr>
-        <w:t xml:space="preserve"> Jenő</w:t>
-      </w:r>
-      <w:r>
-        <w:rPr>
-          <w:rFonts w:ascii="Century Gothic" w:hAnsi="Century Gothic"/>
-          <w:color w:val="000000"/>
-          <w:sz w:val="28"/>
-          <w:szCs w:val="28"/>
-        </w:rPr>
-        <w:t xml:space="preserve"> (JWCQK2)</w:t>
+        <w:t>Szalontai Jenő (JWCQK2)</w:t>
       </w:r>
     </w:p>
     <w:p>
@@ -298,6 +243,9 @@
         </w:rPr>
       </w:pPr>
       <w:r>
+        <w:rPr>
+          <w:rFonts w:ascii="Times New Roman" w:hAnsi="Times New Roman" w:cs="Times New Roman"/>
+        </w:rPr>
         <w:br w:type="page"/>
       </w:r>
     </w:p>
@@ -316,7 +264,6 @@
       </w:pPr>
       <w:r>
         <w:rPr>
-          <w:rFonts w:ascii="Century Gothic" w:hAnsi="Century Gothic"/>
           <w:color w:val="000000"/>
           <w:sz w:val="32"/>
           <w:szCs w:val="32"/>
@@ -325,7 +272,6 @@
       </w:r>
       <w:r>
         <w:rPr>
-          <w:rFonts w:ascii="Century Gothic" w:hAnsi="Century Gothic"/>
           <w:color w:val="000000"/>
           <w:sz w:val="36"/>
           <w:szCs w:val="36"/>
@@ -336,6 +282,10 @@
     <w:p>
       <w:pPr>
         <w:spacing w:after="240"/>
+        <w:ind w:hanging="142"/>
+        <w:rPr>
+          <w:rFonts w:ascii="Times New Roman" w:hAnsi="Times New Roman" w:cs="Times New Roman"/>
+        </w:rPr>
       </w:pPr>
     </w:p>
     <w:p>
@@ -346,9 +296,9 @@
           <w:numId w:val="14"/>
         </w:numPr>
         <w:spacing w:before="0" w:beforeAutospacing="0" w:after="0" w:afterAutospacing="0"/>
+        <w:ind w:firstLine="426"/>
         <w:textAlignment w:val="baseline"/>
         <w:rPr>
-          <w:rFonts w:ascii="Century Gothic" w:hAnsi="Century Gothic"/>
           <w:color w:val="000000"/>
           <w:sz w:val="28"/>
           <w:szCs w:val="28"/>
@@ -356,18 +306,26 @@
       </w:pPr>
       <w:r>
         <w:rPr>
-          <w:rFonts w:ascii="Century Gothic" w:hAnsi="Century Gothic"/>
           <w:color w:val="000000"/>
           <w:sz w:val="28"/>
           <w:szCs w:val="28"/>
         </w:rPr>
+        <w:t xml:space="preserve"> </w:t>
+      </w:r>
+      <w:r>
+        <w:rPr>
+          <w:color w:val="000000"/>
+          <w:sz w:val="28"/>
+          <w:szCs w:val="28"/>
+        </w:rPr>
         <w:t>A feladat leírása</w:t>
       </w:r>
     </w:p>
     <w:p>
       <w:pPr>
-        <w:rPr>
-          <w:rFonts w:ascii="Times New Roman" w:hAnsi="Times New Roman"/>
+        <w:ind w:hanging="142"/>
+        <w:rPr>
+          <w:rFonts w:ascii="Times New Roman" w:hAnsi="Times New Roman" w:cs="Times New Roman"/>
           <w:sz w:val="24"/>
           <w:szCs w:val="24"/>
         </w:rPr>
@@ -381,9 +339,9 @@
           <w:numId w:val="15"/>
         </w:numPr>
         <w:spacing w:before="0" w:beforeAutospacing="0" w:after="0" w:afterAutospacing="0"/>
+        <w:ind w:hanging="142"/>
         <w:textAlignment w:val="baseline"/>
         <w:rPr>
-          <w:rFonts w:ascii="Century Gothic" w:hAnsi="Century Gothic"/>
           <w:color w:val="000000"/>
           <w:sz w:val="28"/>
           <w:szCs w:val="28"/>
@@ -391,7 +349,6 @@
       </w:pPr>
       <w:r>
         <w:rPr>
-          <w:rFonts w:ascii="Century Gothic" w:hAnsi="Century Gothic"/>
           <w:color w:val="000000"/>
           <w:sz w:val="28"/>
           <w:szCs w:val="28"/>
@@ -401,8 +358,9 @@
     </w:p>
     <w:p>
       <w:pPr>
-        <w:rPr>
-          <w:rFonts w:ascii="Times New Roman" w:hAnsi="Times New Roman"/>
+        <w:ind w:hanging="142"/>
+        <w:rPr>
+          <w:rFonts w:ascii="Times New Roman" w:hAnsi="Times New Roman" w:cs="Times New Roman"/>
           <w:sz w:val="24"/>
           <w:szCs w:val="24"/>
         </w:rPr>
@@ -416,9 +374,9 @@
           <w:numId w:val="16"/>
         </w:numPr>
         <w:spacing w:before="0" w:beforeAutospacing="0" w:after="0" w:afterAutospacing="0"/>
+        <w:ind w:hanging="142"/>
         <w:textAlignment w:val="baseline"/>
         <w:rPr>
-          <w:rFonts w:ascii="Century Gothic" w:hAnsi="Century Gothic"/>
           <w:color w:val="000000"/>
           <w:sz w:val="28"/>
           <w:szCs w:val="28"/>
@@ -426,7 +384,6 @@
       </w:pPr>
       <w:r>
         <w:rPr>
-          <w:rFonts w:ascii="Century Gothic" w:hAnsi="Century Gothic"/>
           <w:color w:val="000000"/>
           <w:sz w:val="28"/>
           <w:szCs w:val="28"/>
@@ -436,8 +393,9 @@
     </w:p>
     <w:p>
       <w:pPr>
-        <w:rPr>
-          <w:rFonts w:ascii="Times New Roman" w:hAnsi="Times New Roman"/>
+        <w:ind w:hanging="142"/>
+        <w:rPr>
+          <w:rFonts w:ascii="Times New Roman" w:hAnsi="Times New Roman" w:cs="Times New Roman"/>
           <w:sz w:val="24"/>
           <w:szCs w:val="24"/>
         </w:rPr>
@@ -451,9 +409,9 @@
           <w:numId w:val="17"/>
         </w:numPr>
         <w:spacing w:before="0" w:beforeAutospacing="0" w:after="160" w:afterAutospacing="0"/>
+        <w:ind w:hanging="142"/>
         <w:textAlignment w:val="baseline"/>
         <w:rPr>
-          <w:rFonts w:ascii="Century Gothic" w:hAnsi="Century Gothic"/>
           <w:color w:val="000000"/>
           <w:sz w:val="28"/>
           <w:szCs w:val="28"/>
@@ -461,7 +419,6 @@
       </w:pPr>
       <w:r>
         <w:rPr>
-          <w:rFonts w:ascii="Century Gothic" w:hAnsi="Century Gothic"/>
           <w:color w:val="000000"/>
           <w:sz w:val="28"/>
           <w:szCs w:val="28"/>
@@ -472,48 +429,92 @@
     <w:p>
       <w:pPr>
         <w:spacing w:after="240"/>
-      </w:pPr>
-      <w:r>
+        <w:rPr>
+          <w:rFonts w:ascii="Times New Roman" w:hAnsi="Times New Roman" w:cs="Times New Roman"/>
+        </w:rPr>
+      </w:pPr>
+      <w:r>
+        <w:rPr>
+          <w:rFonts w:ascii="Times New Roman" w:hAnsi="Times New Roman" w:cs="Times New Roman"/>
+        </w:rPr>
         <w:br/>
       </w:r>
       <w:r>
+        <w:rPr>
+          <w:rFonts w:ascii="Times New Roman" w:hAnsi="Times New Roman" w:cs="Times New Roman"/>
+        </w:rPr>
         <w:br/>
       </w:r>
       <w:r>
+        <w:rPr>
+          <w:rFonts w:ascii="Times New Roman" w:hAnsi="Times New Roman" w:cs="Times New Roman"/>
+        </w:rPr>
         <w:br/>
       </w:r>
       <w:r>
+        <w:rPr>
+          <w:rFonts w:ascii="Times New Roman" w:hAnsi="Times New Roman" w:cs="Times New Roman"/>
+        </w:rPr>
         <w:br/>
       </w:r>
       <w:r>
+        <w:rPr>
+          <w:rFonts w:ascii="Times New Roman" w:hAnsi="Times New Roman" w:cs="Times New Roman"/>
+        </w:rPr>
         <w:br/>
       </w:r>
       <w:r>
+        <w:rPr>
+          <w:rFonts w:ascii="Times New Roman" w:hAnsi="Times New Roman" w:cs="Times New Roman"/>
+        </w:rPr>
         <w:br/>
       </w:r>
       <w:r>
+        <w:rPr>
+          <w:rFonts w:ascii="Times New Roman" w:hAnsi="Times New Roman" w:cs="Times New Roman"/>
+        </w:rPr>
         <w:br/>
       </w:r>
       <w:r>
+        <w:rPr>
+          <w:rFonts w:ascii="Times New Roman" w:hAnsi="Times New Roman" w:cs="Times New Roman"/>
+        </w:rPr>
         <w:br/>
       </w:r>
       <w:r>
+        <w:rPr>
+          <w:rFonts w:ascii="Times New Roman" w:hAnsi="Times New Roman" w:cs="Times New Roman"/>
+        </w:rPr>
         <w:br/>
       </w:r>
       <w:r>
+        <w:rPr>
+          <w:rFonts w:ascii="Times New Roman" w:hAnsi="Times New Roman" w:cs="Times New Roman"/>
+        </w:rPr>
         <w:br/>
       </w:r>
       <w:r>
+        <w:rPr>
+          <w:rFonts w:ascii="Times New Roman" w:hAnsi="Times New Roman" w:cs="Times New Roman"/>
+        </w:rPr>
         <w:br/>
       </w:r>
     </w:p>
     <w:p>
-      <w:r>
+      <w:pPr>
+        <w:rPr>
+          <w:rFonts w:ascii="Times New Roman" w:hAnsi="Times New Roman" w:cs="Times New Roman"/>
+        </w:rPr>
+      </w:pPr>
+      <w:r>
+        <w:rPr>
+          <w:rFonts w:ascii="Times New Roman" w:hAnsi="Times New Roman" w:cs="Times New Roman"/>
+        </w:rPr>
         <w:br w:type="page"/>
       </w:r>
       <w:r>
         <w:rPr>
-          <w:rFonts w:ascii="Century Gothic" w:hAnsi="Century Gothic"/>
+          <w:rFonts w:ascii="Times New Roman" w:hAnsi="Times New Roman" w:cs="Times New Roman"/>
           <w:color w:val="000000"/>
           <w:sz w:val="32"/>
           <w:szCs w:val="32"/>
@@ -522,15 +523,20 @@
         <w:t>A feladat leírása</w:t>
       </w:r>
     </w:p>
-    <w:p/>
-    <w:p>
-      <w:pPr>
-        <w:pStyle w:val="NormlWeb"/>
-        <w:spacing w:before="0" w:beforeAutospacing="0" w:after="0" w:afterAutospacing="0"/>
-      </w:pPr>
-      <w:r>
-        <w:rPr>
-          <w:rFonts w:ascii="Century Gothic" w:hAnsi="Century Gothic"/>
+    <w:p>
+      <w:pPr>
+        <w:rPr>
+          <w:rFonts w:ascii="Times New Roman" w:hAnsi="Times New Roman" w:cs="Times New Roman"/>
+        </w:rPr>
+      </w:pPr>
+    </w:p>
+    <w:p>
+      <w:pPr>
+        <w:pStyle w:val="NormlWeb"/>
+        <w:spacing w:before="0" w:beforeAutospacing="0" w:after="0" w:afterAutospacing="0"/>
+      </w:pPr>
+      <w:r>
+        <w:rPr>
           <w:color w:val="000000"/>
           <w:sz w:val="26"/>
           <w:szCs w:val="26"/>
@@ -545,38 +551,16 @@
       </w:pPr>
       <w:r>
         <w:rPr>
-          <w:rFonts w:ascii="Century Gothic" w:hAnsi="Century Gothic"/>
           <w:color w:val="000000"/>
           <w:sz w:val="26"/>
           <w:szCs w:val="26"/>
         </w:rPr>
-        <w:t xml:space="preserve">A gyár rendelkezik különböző érzékelőkkel, több “szalaggal”, melyek autonóm működnek. A </w:t>
-      </w:r>
-      <w:proofErr w:type="gramStart"/>
-      <w:r>
-        <w:rPr>
-          <w:rFonts w:ascii="Century Gothic" w:hAnsi="Century Gothic"/>
-          <w:color w:val="000000"/>
-          <w:sz w:val="26"/>
-          <w:szCs w:val="26"/>
-        </w:rPr>
-        <w:t>problémát</w:t>
-      </w:r>
-      <w:proofErr w:type="gramEnd"/>
-      <w:r>
-        <w:rPr>
-          <w:rFonts w:ascii="Century Gothic" w:hAnsi="Century Gothic"/>
-          <w:color w:val="000000"/>
-          <w:sz w:val="26"/>
-          <w:szCs w:val="26"/>
-        </w:rPr>
-        <w:t xml:space="preserve"> a kritikus jelenségek előrejelzése, kezelése szempontból közelítjük meg. Házi feladatként az </w:t>
+        <w:t xml:space="preserve">A gyár rendelkezik különböző érzékelőkkel, több “szalaggal”, melyek autonóm működnek. A problémát a kritikus jelenségek előrejelzése, kezelése szempontból közelítjük meg. Házi feladatként az </w:t>
       </w:r>
       <w:hyperlink r:id="rId7" w:history="1">
         <w:r>
           <w:rPr>
             <w:rStyle w:val="Hiperhivatkozs"/>
-            <w:rFonts w:ascii="Century Gothic" w:hAnsi="Century Gothic"/>
             <w:i/>
             <w:iCs/>
             <w:color w:val="000000"/>
@@ -584,111 +568,25 @@
             <w:szCs w:val="26"/>
             <w:u w:val="none"/>
           </w:rPr>
-          <w:t xml:space="preserve">Open </w:t>
+          <w:t>Open Hybrid Lab Factory</w:t>
         </w:r>
-        <w:proofErr w:type="spellStart"/>
-        <w:r>
-          <w:rPr>
-            <w:rStyle w:val="Hiperhivatkozs"/>
-            <w:rFonts w:ascii="Century Gothic" w:hAnsi="Century Gothic"/>
-            <w:i/>
-            <w:iCs/>
-            <w:color w:val="000000"/>
-            <w:sz w:val="26"/>
-            <w:szCs w:val="26"/>
-            <w:u w:val="none"/>
-          </w:rPr>
-          <w:t>Hybrid</w:t>
-        </w:r>
-        <w:proofErr w:type="spellEnd"/>
-        <w:r>
-          <w:rPr>
-            <w:rStyle w:val="Hiperhivatkozs"/>
-            <w:rFonts w:ascii="Century Gothic" w:hAnsi="Century Gothic"/>
-            <w:i/>
-            <w:iCs/>
-            <w:color w:val="000000"/>
-            <w:sz w:val="26"/>
-            <w:szCs w:val="26"/>
-            <w:u w:val="none"/>
-          </w:rPr>
-          <w:t xml:space="preserve"> </w:t>
-        </w:r>
-        <w:proofErr w:type="spellStart"/>
-        <w:r>
-          <w:rPr>
-            <w:rStyle w:val="Hiperhivatkozs"/>
-            <w:rFonts w:ascii="Century Gothic" w:hAnsi="Century Gothic"/>
-            <w:i/>
-            <w:iCs/>
-            <w:color w:val="000000"/>
-            <w:sz w:val="26"/>
-            <w:szCs w:val="26"/>
-            <w:u w:val="none"/>
-          </w:rPr>
-          <w:t>Lab</w:t>
-        </w:r>
-        <w:proofErr w:type="spellEnd"/>
-        <w:r>
-          <w:rPr>
-            <w:rStyle w:val="Hiperhivatkozs"/>
-            <w:rFonts w:ascii="Century Gothic" w:hAnsi="Century Gothic"/>
-            <w:i/>
-            <w:iCs/>
-            <w:color w:val="000000"/>
-            <w:sz w:val="26"/>
-            <w:szCs w:val="26"/>
-            <w:u w:val="none"/>
-          </w:rPr>
-          <w:t xml:space="preserve"> </w:t>
-        </w:r>
-        <w:proofErr w:type="spellStart"/>
-        <w:r>
-          <w:rPr>
-            <w:rStyle w:val="Hiperhivatkozs"/>
-            <w:rFonts w:ascii="Century Gothic" w:hAnsi="Century Gothic"/>
-            <w:i/>
-            <w:iCs/>
-            <w:color w:val="000000"/>
-            <w:sz w:val="26"/>
-            <w:szCs w:val="26"/>
-            <w:u w:val="none"/>
-          </w:rPr>
-          <w:t>Factory</w:t>
-        </w:r>
-        <w:proofErr w:type="spellEnd"/>
       </w:hyperlink>
       <w:r>
         <w:rPr>
-          <w:rFonts w:ascii="Century Gothic" w:hAnsi="Century Gothic"/>
           <w:color w:val="000000"/>
           <w:sz w:val="26"/>
           <w:szCs w:val="26"/>
         </w:rPr>
-        <w:t xml:space="preserve"> gyárat és egy benne lévő </w:t>
-      </w:r>
-      <w:proofErr w:type="gramStart"/>
-      <w:r>
-        <w:rPr>
-          <w:rFonts w:ascii="Century Gothic" w:hAnsi="Century Gothic"/>
-          <w:color w:val="000000"/>
-          <w:sz w:val="26"/>
-          <w:szCs w:val="26"/>
-        </w:rPr>
-        <w:t>komponenst</w:t>
-      </w:r>
-      <w:proofErr w:type="gramEnd"/>
-      <w:r>
-        <w:rPr>
-          <w:rFonts w:ascii="Century Gothic" w:hAnsi="Century Gothic"/>
-          <w:color w:val="000000"/>
-          <w:sz w:val="26"/>
-          <w:szCs w:val="26"/>
-        </w:rPr>
-        <w:t xml:space="preserve"> szeretnénk modellezni.</w:t>
-      </w:r>
-    </w:p>
-    <w:p/>
+        <w:t xml:space="preserve"> gyárat és egy benne lévő komponenst szeretnénk modellezni.</w:t>
+      </w:r>
+    </w:p>
+    <w:p>
+      <w:pPr>
+        <w:rPr>
+          <w:rFonts w:ascii="Times New Roman" w:hAnsi="Times New Roman" w:cs="Times New Roman"/>
+        </w:rPr>
+      </w:pPr>
+    </w:p>
     <w:p>
       <w:pPr>
         <w:pStyle w:val="NormlWeb"/>
@@ -697,7 +595,6 @@
       </w:pPr>
       <w:r>
         <w:rPr>
-          <w:rFonts w:ascii="Arial" w:hAnsi="Arial" w:cs="Arial"/>
           <w:noProof/>
           <w:color w:val="000000"/>
           <w:sz w:val="22"/>
@@ -762,134 +659,72 @@
       </w:pPr>
       <w:r>
         <w:rPr>
-          <w:rFonts w:ascii="Century Gothic" w:hAnsi="Century Gothic"/>
           <w:i/>
           <w:iCs/>
           <w:color w:val="000000"/>
           <w:sz w:val="20"/>
           <w:szCs w:val="20"/>
         </w:rPr>
-        <w:t>A képen az ENGEL v-</w:t>
-      </w:r>
-      <w:proofErr w:type="spellStart"/>
-      <w:r>
-        <w:rPr>
-          <w:rFonts w:ascii="Century Gothic" w:hAnsi="Century Gothic"/>
-          <w:i/>
-          <w:iCs/>
+        <w:t>A képen az ENGEL v-duo 3600, 3600 tonna erejű prés látható.</w:t>
+      </w:r>
+    </w:p>
+    <w:p>
+      <w:pPr>
+        <w:rPr>
+          <w:rFonts w:ascii="Times New Roman" w:hAnsi="Times New Roman" w:cs="Times New Roman"/>
+        </w:rPr>
+      </w:pPr>
+    </w:p>
+    <w:p>
+      <w:pPr>
+        <w:pStyle w:val="NormlWeb"/>
+        <w:spacing w:before="0" w:beforeAutospacing="0" w:after="0" w:afterAutospacing="0"/>
+      </w:pPr>
+      <w:r>
+        <w:rPr>
           <w:color w:val="000000"/>
-          <w:sz w:val="20"/>
-          <w:szCs w:val="20"/>
-        </w:rPr>
-        <w:t>duo</w:t>
-      </w:r>
-      <w:proofErr w:type="spellEnd"/>
-      <w:r>
-        <w:rPr>
-          <w:rFonts w:ascii="Century Gothic" w:hAnsi="Century Gothic"/>
-          <w:i/>
-          <w:iCs/>
+          <w:sz w:val="26"/>
+          <w:szCs w:val="26"/>
+        </w:rPr>
+        <w:t>Feladatunk, hogy a prés érzékelői és gyár rendszere segítségével jelezzük és kezeljük az esetleges meghibásodást.</w:t>
+      </w:r>
+    </w:p>
+    <w:p>
+      <w:pPr>
+        <w:pStyle w:val="NormlWeb"/>
+        <w:spacing w:before="0" w:beforeAutospacing="0" w:after="0" w:afterAutospacing="0"/>
+        <w:rPr>
           <w:color w:val="000000"/>
-          <w:sz w:val="20"/>
-          <w:szCs w:val="20"/>
-        </w:rPr>
-        <w:t xml:space="preserve"> 3600, 3600 tonna erejű prés látható.</w:t>
-      </w:r>
-    </w:p>
-    <w:p/>
-    <w:p>
-      <w:pPr>
-        <w:pStyle w:val="NormlWeb"/>
-        <w:spacing w:before="0" w:beforeAutospacing="0" w:after="0" w:afterAutospacing="0"/>
-      </w:pPr>
-      <w:r>
-        <w:rPr>
-          <w:rFonts w:ascii="Century Gothic" w:hAnsi="Century Gothic"/>
+          <w:sz w:val="26"/>
+          <w:szCs w:val="26"/>
+        </w:rPr>
+      </w:pPr>
+      <w:r>
+        <w:rPr>
           <w:color w:val="000000"/>
           <w:sz w:val="26"/>
           <w:szCs w:val="26"/>
         </w:rPr>
-        <w:t xml:space="preserve">Feladatunk, hogy a prés </w:t>
-      </w:r>
-      <w:proofErr w:type="spellStart"/>
-      <w:r>
-        <w:rPr>
-          <w:rFonts w:ascii="Century Gothic" w:hAnsi="Century Gothic"/>
+        <w:t>Az eszközön különböző érzékelők találhatók, melyek az aktuális státuszt mutatják. Karbantartás nélkül az eszköz elromlik, illetve tűzesetek keletkezhetnek. A gyárban szimulálható tűzeset.</w:t>
+      </w:r>
+    </w:p>
+    <w:p>
+      <w:pPr>
+        <w:rPr>
+          <w:rFonts w:ascii="Times New Roman" w:eastAsia="Times New Roman" w:hAnsi="Times New Roman" w:cs="Times New Roman"/>
           <w:color w:val="000000"/>
           <w:sz w:val="26"/>
           <w:szCs w:val="26"/>
-        </w:rPr>
-        <w:t>érzékelői</w:t>
-      </w:r>
-      <w:proofErr w:type="spellEnd"/>
-      <w:r>
-        <w:rPr>
-          <w:rFonts w:ascii="Century Gothic" w:hAnsi="Century Gothic"/>
+          <w:lang w:eastAsia="hu-HU"/>
+        </w:rPr>
+      </w:pPr>
+      <w:r>
+        <w:rPr>
+          <w:rFonts w:ascii="Times New Roman" w:hAnsi="Times New Roman" w:cs="Times New Roman"/>
           <w:color w:val="000000"/>
           <w:sz w:val="26"/>
           <w:szCs w:val="26"/>
         </w:rPr>
-        <w:t xml:space="preserve"> és gyár rendszere segítségével jelezzük és kezeljük az esetleges meghibásodást.</w:t>
-      </w:r>
-    </w:p>
-    <w:p>
-      <w:pPr>
-        <w:pStyle w:val="NormlWeb"/>
-        <w:spacing w:before="0" w:beforeAutospacing="0" w:after="0" w:afterAutospacing="0"/>
-        <w:rPr>
-          <w:rFonts w:ascii="Century Gothic" w:hAnsi="Century Gothic"/>
-          <w:color w:val="000000"/>
-          <w:sz w:val="26"/>
-          <w:szCs w:val="26"/>
-        </w:rPr>
-      </w:pPr>
-      <w:r>
-        <w:rPr>
-          <w:rFonts w:ascii="Century Gothic" w:hAnsi="Century Gothic"/>
-          <w:color w:val="000000"/>
-          <w:sz w:val="26"/>
-          <w:szCs w:val="26"/>
-        </w:rPr>
-        <w:t xml:space="preserve">Az eszközön különböző érzékelők találhatók, melyek az </w:t>
-      </w:r>
-      <w:proofErr w:type="gramStart"/>
-      <w:r>
-        <w:rPr>
-          <w:rFonts w:ascii="Century Gothic" w:hAnsi="Century Gothic"/>
-          <w:color w:val="000000"/>
-          <w:sz w:val="26"/>
-          <w:szCs w:val="26"/>
-        </w:rPr>
-        <w:t>aktuális</w:t>
-      </w:r>
-      <w:proofErr w:type="gramEnd"/>
-      <w:r>
-        <w:rPr>
-          <w:rFonts w:ascii="Century Gothic" w:hAnsi="Century Gothic"/>
-          <w:color w:val="000000"/>
-          <w:sz w:val="26"/>
-          <w:szCs w:val="26"/>
-        </w:rPr>
-        <w:t xml:space="preserve"> státuszt mutatják. Karbantartás nélkül az eszköz elromlik, illetve tűzesetek keletkezhetnek. A gyárban szimulálható tűzeset.</w:t>
-      </w:r>
-    </w:p>
-    <w:p>
-      <w:pPr>
-        <w:rPr>
-          <w:rFonts w:ascii="Century Gothic" w:eastAsia="Times New Roman" w:hAnsi="Century Gothic" w:cs="Times New Roman"/>
-          <w:color w:val="000000"/>
-          <w:sz w:val="26"/>
-          <w:szCs w:val="26"/>
-          <w:lang w:eastAsia="hu-HU"/>
-        </w:rPr>
-      </w:pPr>
-      <w:r>
-        <w:rPr>
-          <w:rFonts w:ascii="Century Gothic" w:hAnsi="Century Gothic"/>
-          <w:color w:val="000000"/>
-          <w:sz w:val="26"/>
-          <w:szCs w:val="26"/>
-        </w:rPr>
         <w:br w:type="page"/>
       </w:r>
     </w:p>
@@ -906,7 +741,6 @@
       </w:pPr>
       <w:r>
         <w:rPr>
-          <w:rFonts w:ascii="Century Gothic" w:hAnsi="Century Gothic"/>
           <w:color w:val="000000"/>
           <w:sz w:val="32"/>
           <w:szCs w:val="32"/>
@@ -914,7 +748,13 @@
         <w:t>A megoldás összefoglalása</w:t>
       </w:r>
     </w:p>
-    <w:p/>
+    <w:p>
+      <w:pPr>
+        <w:rPr>
+          <w:rFonts w:ascii="Times New Roman" w:hAnsi="Times New Roman" w:cs="Times New Roman"/>
+        </w:rPr>
+      </w:pPr>
+    </w:p>
     <w:p>
       <w:pPr>
         <w:pStyle w:val="NormlWeb"/>
@@ -925,7 +765,6 @@
         <w:spacing w:before="0" w:beforeAutospacing="0" w:after="160" w:afterAutospacing="0"/>
         <w:textAlignment w:val="baseline"/>
         <w:rPr>
-          <w:rFonts w:ascii="Century Gothic" w:hAnsi="Century Gothic"/>
           <w:i/>
           <w:iCs/>
           <w:color w:val="2E2F2D"/>
@@ -933,29 +772,15 @@
           <w:szCs w:val="28"/>
         </w:rPr>
       </w:pPr>
-      <w:proofErr w:type="gramStart"/>
-      <w:r>
-        <w:rPr>
-          <w:rFonts w:ascii="Century Gothic" w:hAnsi="Century Gothic"/>
+      <w:r>
+        <w:rPr>
           <w:i/>
           <w:iCs/>
           <w:color w:val="2E2F2D"/>
           <w:sz w:val="28"/>
           <w:szCs w:val="28"/>
         </w:rPr>
-        <w:t>Ágensek</w:t>
-      </w:r>
-      <w:proofErr w:type="gramEnd"/>
-      <w:r>
-        <w:rPr>
-          <w:rFonts w:ascii="Century Gothic" w:hAnsi="Century Gothic"/>
-          <w:i/>
-          <w:iCs/>
-          <w:color w:val="2E2F2D"/>
-          <w:sz w:val="28"/>
-          <w:szCs w:val="28"/>
-        </w:rPr>
-        <w:t>:</w:t>
+        <w:t>Ágensek:</w:t>
       </w:r>
     </w:p>
     <w:p>
@@ -967,7 +792,6 @@
       </w:pPr>
       <w:r>
         <w:rPr>
-          <w:rFonts w:ascii="Century Gothic" w:hAnsi="Century Gothic"/>
           <w:i/>
           <w:iCs/>
           <w:noProof/>
@@ -1043,7 +867,6 @@
       </w:r>
       <w:r>
         <w:rPr>
-          <w:rFonts w:ascii="Century Gothic" w:hAnsi="Century Gothic"/>
           <w:b/>
           <w:bCs/>
           <w:color w:val="2E2F2D"/>
@@ -1054,52 +877,11 @@
       </w:r>
       <w:r>
         <w:rPr>
-          <w:rFonts w:ascii="Century Gothic" w:hAnsi="Century Gothic"/>
-          <w:color w:val="2E2F2D"/>
-          <w:sz w:val="26"/>
-          <w:szCs w:val="26"/>
-        </w:rPr>
-        <w:t xml:space="preserve">: A gép </w:t>
-      </w:r>
-      <w:proofErr w:type="spellStart"/>
-      <w:r>
-        <w:rPr>
-          <w:rFonts w:ascii="Century Gothic" w:hAnsi="Century Gothic"/>
-          <w:color w:val="2E2F2D"/>
-          <w:sz w:val="26"/>
-          <w:szCs w:val="26"/>
-        </w:rPr>
-        <w:t>szenzorai</w:t>
-      </w:r>
-      <w:proofErr w:type="spellEnd"/>
-      <w:r>
-        <w:rPr>
-          <w:rFonts w:ascii="Century Gothic" w:hAnsi="Century Gothic"/>
-          <w:color w:val="2E2F2D"/>
-          <w:sz w:val="26"/>
-          <w:szCs w:val="26"/>
-        </w:rPr>
-        <w:t xml:space="preserve"> közt járva </w:t>
-      </w:r>
-      <w:proofErr w:type="spellStart"/>
-      <w:r>
-        <w:rPr>
-          <w:rFonts w:ascii="Century Gothic" w:hAnsi="Century Gothic"/>
-          <w:color w:val="2E2F2D"/>
-          <w:sz w:val="26"/>
-          <w:szCs w:val="26"/>
-        </w:rPr>
-        <w:t>leolvasa</w:t>
-      </w:r>
-      <w:proofErr w:type="spellEnd"/>
-      <w:r>
-        <w:rPr>
-          <w:rFonts w:ascii="Century Gothic" w:hAnsi="Century Gothic"/>
-          <w:color w:val="2E2F2D"/>
-          <w:sz w:val="26"/>
-          <w:szCs w:val="26"/>
-        </w:rPr>
-        <w:t xml:space="preserve"> azok értékét. Ha egy értéket rendellenesnek ítél, értesíti a karbantartót, majd félreáll a javítás elvégzéséig. </w:t>
+          <w:color w:val="2E2F2D"/>
+          <w:sz w:val="26"/>
+          <w:szCs w:val="26"/>
+        </w:rPr>
+        <w:t xml:space="preserve">: A gép szenzorai közt járva leolvasa azok értékét. Ha egy értéket rendellenesnek ítél, értesíti a karbantartót, majd félreáll a javítás elvégzéséig. </w:t>
       </w:r>
     </w:p>
     <w:p>
@@ -1203,7 +985,6 @@
       </w:pPr>
       <w:r>
         <w:rPr>
-          <w:rFonts w:ascii="Century Gothic" w:hAnsi="Century Gothic"/>
           <w:b/>
           <w:bCs/>
           <w:color w:val="2E2F2D"/>
@@ -1214,7 +995,6 @@
       </w:r>
       <w:r>
         <w:rPr>
-          <w:rFonts w:ascii="Century Gothic" w:hAnsi="Century Gothic"/>
           <w:color w:val="2E2F2D"/>
           <w:sz w:val="26"/>
           <w:szCs w:val="26"/>
@@ -1312,7 +1092,6 @@
       </w:r>
       <w:r>
         <w:rPr>
-          <w:rFonts w:ascii="Century Gothic" w:hAnsi="Century Gothic"/>
           <w:b/>
           <w:bCs/>
           <w:color w:val="2E2F2D"/>
@@ -1323,7 +1102,6 @@
       </w:r>
       <w:r>
         <w:rPr>
-          <w:rFonts w:ascii="Century Gothic" w:hAnsi="Century Gothic"/>
           <w:color w:val="2E2F2D"/>
           <w:sz w:val="26"/>
           <w:szCs w:val="26"/>
@@ -1362,7 +1140,6 @@
       </w:pPr>
       <w:r>
         <w:rPr>
-          <w:rFonts w:ascii="Century Gothic" w:hAnsi="Century Gothic"/>
           <w:b/>
           <w:bCs/>
           <w:color w:val="2E2F2D"/>
@@ -1373,7 +1150,6 @@
       </w:r>
       <w:r>
         <w:rPr>
-          <w:rFonts w:ascii="Century Gothic" w:hAnsi="Century Gothic"/>
           <w:color w:val="2E2F2D"/>
           <w:sz w:val="26"/>
           <w:szCs w:val="26"/>
@@ -1415,7 +1191,6 @@
         <w:ind w:left="480" w:right="240"/>
         <w:textAlignment w:val="baseline"/>
         <w:rPr>
-          <w:rFonts w:ascii="Century Gothic" w:hAnsi="Century Gothic"/>
           <w:i/>
           <w:iCs/>
           <w:color w:val="2E2F2D"/>
@@ -1423,29 +1198,15 @@
           <w:szCs w:val="28"/>
         </w:rPr>
       </w:pPr>
-      <w:proofErr w:type="gramStart"/>
-      <w:r>
-        <w:rPr>
-          <w:rFonts w:ascii="Century Gothic" w:hAnsi="Century Gothic"/>
+      <w:r>
+        <w:rPr>
           <w:i/>
           <w:iCs/>
           <w:color w:val="2E2F2D"/>
           <w:sz w:val="28"/>
           <w:szCs w:val="28"/>
         </w:rPr>
-        <w:t>Ágensek</w:t>
-      </w:r>
-      <w:proofErr w:type="gramEnd"/>
-      <w:r>
-        <w:rPr>
-          <w:rFonts w:ascii="Century Gothic" w:hAnsi="Century Gothic"/>
-          <w:i/>
-          <w:iCs/>
-          <w:color w:val="2E2F2D"/>
-          <w:sz w:val="28"/>
-          <w:szCs w:val="28"/>
-        </w:rPr>
-        <w:t xml:space="preserve"> kapcsolata, egymástól való függősége, ágensek viselkedése:</w:t>
+        <w:t>Ágensek kapcsolata, egymástól való függősége, ágensek viselkedése:</w:t>
       </w:r>
     </w:p>
     <w:p>
@@ -1468,7 +1229,6 @@
       </w:pPr>
       <w:r>
         <w:rPr>
-          <w:rFonts w:ascii="Century Gothic" w:hAnsi="Century Gothic"/>
           <w:color w:val="2E2F2D"/>
           <w:sz w:val="26"/>
           <w:szCs w:val="26"/>
@@ -1496,7 +1256,6 @@
       </w:pPr>
       <w:r>
         <w:rPr>
-          <w:rFonts w:ascii="Century Gothic" w:hAnsi="Century Gothic"/>
           <w:color w:val="2E2F2D"/>
           <w:sz w:val="26"/>
           <w:szCs w:val="26"/>
@@ -1591,6 +1350,9 @@
         </w:rPr>
       </w:pPr>
       <w:r>
+        <w:rPr>
+          <w:rFonts w:ascii="Times New Roman" w:hAnsi="Times New Roman" w:cs="Times New Roman"/>
+        </w:rPr>
         <w:br w:type="page"/>
       </w:r>
     </w:p>
@@ -1629,7 +1391,6 @@
         <w:ind w:left="480" w:right="240"/>
         <w:textAlignment w:val="baseline"/>
         <w:rPr>
-          <w:rFonts w:ascii="Century Gothic" w:hAnsi="Century Gothic"/>
           <w:i/>
           <w:iCs/>
           <w:color w:val="2E2F2D"/>
@@ -1639,7 +1400,6 @@
       </w:pPr>
       <w:r>
         <w:rPr>
-          <w:rFonts w:ascii="Century Gothic" w:hAnsi="Century Gothic"/>
           <w:i/>
           <w:iCs/>
           <w:color w:val="2E2F2D"/>
@@ -1656,38 +1416,13 @@
       </w:pPr>
       <w:r>
         <w:rPr>
-          <w:rFonts w:ascii="Century Gothic" w:hAnsi="Century Gothic"/>
           <w:i/>
           <w:iCs/>
           <w:color w:val="000000"/>
           <w:sz w:val="22"/>
           <w:szCs w:val="22"/>
         </w:rPr>
-        <w:t xml:space="preserve">A Gépellenőr </w:t>
-      </w:r>
-      <w:proofErr w:type="spellStart"/>
-      <w:r>
-        <w:rPr>
-          <w:rFonts w:ascii="Century Gothic" w:hAnsi="Century Gothic"/>
-          <w:i/>
-          <w:iCs/>
-          <w:color w:val="000000"/>
-          <w:sz w:val="22"/>
-          <w:szCs w:val="22"/>
-        </w:rPr>
-        <w:t>össszefoglaló</w:t>
-      </w:r>
-      <w:proofErr w:type="spellEnd"/>
-      <w:r>
-        <w:rPr>
-          <w:rFonts w:ascii="Century Gothic" w:hAnsi="Century Gothic"/>
-          <w:i/>
-          <w:iCs/>
-          <w:color w:val="000000"/>
-          <w:sz w:val="22"/>
-          <w:szCs w:val="22"/>
-        </w:rPr>
-        <w:t xml:space="preserve"> ábrája</w:t>
+        <w:t>A Gépellenőr össszefoglaló ábrája</w:t>
       </w:r>
       <w:r>
         <w:rPr>
@@ -1831,36 +1566,15 @@
       </w:pPr>
       <w:r>
         <w:lastRenderedPageBreak/>
-        <w:t xml:space="preserve">A </w:t>
-      </w:r>
-      <w:proofErr w:type="spellStart"/>
-      <w:r>
-        <w:t>fejlesztés</w:t>
-      </w:r>
-      <w:proofErr w:type="spellEnd"/>
-      <w:r>
-        <w:t xml:space="preserve"> </w:t>
-      </w:r>
-      <w:proofErr w:type="spellStart"/>
-      <w:r>
-        <w:t>összefoglalása</w:t>
-      </w:r>
-      <w:proofErr w:type="spellEnd"/>
+        <w:t>A fejlesztés összefoglalása</w:t>
+      </w:r>
     </w:p>
     <w:p>
       <w:pPr>
         <w:pStyle w:val="Cmsor3"/>
       </w:pPr>
       <w:r>
-        <w:t xml:space="preserve">Milyen </w:t>
-      </w:r>
-      <w:proofErr w:type="spellStart"/>
-      <w:r>
-        <w:t>Jason</w:t>
-      </w:r>
-      <w:proofErr w:type="spellEnd"/>
-      <w:r>
-        <w:t xml:space="preserve"> verziót használtak? </w:t>
+        <w:t>Milyen Jason verziót használtak? </w:t>
       </w:r>
     </w:p>
     <w:p>
@@ -1881,13 +1595,8 @@
         <w:spacing w:before="0" w:beforeAutospacing="0" w:after="0" w:afterAutospacing="0"/>
         <w:ind w:right="240"/>
       </w:pPr>
-      <w:proofErr w:type="spellStart"/>
-      <w:r>
-        <w:t>Jason</w:t>
-      </w:r>
-      <w:proofErr w:type="spellEnd"/>
-      <w:r>
-        <w:t xml:space="preserve"> 2.3</w:t>
+      <w:r>
+        <w:t>Jason 2.3</w:t>
       </w:r>
     </w:p>
     <w:p>
@@ -1939,15 +1648,7 @@
         <w:ind w:right="240"/>
       </w:pPr>
       <w:r>
-        <w:t xml:space="preserve">Az </w:t>
-      </w:r>
-      <w:proofErr w:type="gramStart"/>
-      <w:r>
-        <w:t>ágensek</w:t>
-      </w:r>
-      <w:proofErr w:type="gramEnd"/>
-      <w:r>
-        <w:t xml:space="preserve"> feladatai, céljai, egymással való kommunikációja. A feladatok lépései is itt kerültek leírásra kivéve az olyan elemi műveleteket, melyeket a környezetnek kell biztosítania (pl.: szomszéd mezőre lépés, tűz eloltása).</w:t>
+        <w:t>Az ágensek feladatai, céljai, egymással való kommunikációja. A feladatok lépései is itt kerültek leírásra kivéve az olyan elemi műveleteket, melyeket a környezetnek kell biztosítania (pl.: szomszéd mezőre lépés, tűz eloltása).</w:t>
       </w:r>
     </w:p>
     <w:p>
@@ -2000,19 +1701,13 @@
         <w:ind w:right="240"/>
       </w:pPr>
       <w:r>
-        <w:t>Karbantartó</w:t>
-      </w:r>
-      <w:r>
-        <w:t xml:space="preserve"> </w:t>
+        <w:t xml:space="preserve">Karbantartó </w:t>
       </w:r>
       <w:r>
         <w:tab/>
       </w:r>
       <w:r>
-        <w:t>–</w:t>
-      </w:r>
-      <w:r>
-        <w:t>javítás vége-&gt;</w:t>
+        <w:t>–javítás vége-&gt;</w:t>
       </w:r>
       <w:r>
         <w:tab/>
@@ -2035,20 +1730,7 @@
         <w:tab/>
       </w:r>
       <w:r>
-        <w:t>–</w:t>
-      </w:r>
-      <w:proofErr w:type="spellStart"/>
-      <w:proofErr w:type="gramStart"/>
-      <w:r>
-        <w:t>addPercept</w:t>
-      </w:r>
-      <w:proofErr w:type="spellEnd"/>
-      <w:r>
-        <w:t>(</w:t>
-      </w:r>
-      <w:proofErr w:type="gramEnd"/>
-      <w:r>
-        <w:t xml:space="preserve">tűz)-&gt; </w:t>
+        <w:t xml:space="preserve">–addPercept(tűz)-&gt; </w:t>
       </w:r>
       <w:r>
         <w:tab/>
@@ -2108,21 +1790,8 @@
       <w:pPr>
         <w:pStyle w:val="Cmsor4"/>
       </w:pPr>
-      <w:proofErr w:type="spellStart"/>
-      <w:r>
-        <w:t>PhysicalModell.src</w:t>
-      </w:r>
-      <w:proofErr w:type="spellEnd"/>
-      <w:r>
-        <w:t xml:space="preserve"> / </w:t>
-      </w:r>
-      <w:proofErr w:type="spellStart"/>
-      <w:r>
-        <w:t>Intelligent</w:t>
-      </w:r>
-      <w:proofErr w:type="spellEnd"/>
-      <w:r>
-        <w:t xml:space="preserve"> Factory.java</w:t>
+      <w:r>
+        <w:t>PhysicalModell.src / Intelligent Factory.java</w:t>
       </w:r>
     </w:p>
     <w:p>
@@ -2133,15 +1802,7 @@
         <w:ind w:right="240"/>
       </w:pPr>
       <w:r>
-        <w:t xml:space="preserve">A világ felépítése egy </w:t>
-      </w:r>
-      <w:proofErr w:type="spellStart"/>
-      <w:r>
-        <w:t>WorldModel</w:t>
-      </w:r>
-      <w:proofErr w:type="spellEnd"/>
-      <w:r>
-        <w:t xml:space="preserve"> alapján, majd a kezdeti hiedelmek létrehozása.</w:t>
+        <w:t>A világ felépítése egy WorldModel alapján, majd a kezdeti hiedelmek létrehozása.</w:t>
       </w:r>
     </w:p>
     <w:p>
@@ -2167,19 +1828,8 @@
       <w:pPr>
         <w:pStyle w:val="Cmsor4"/>
       </w:pPr>
-      <w:proofErr w:type="spellStart"/>
-      <w:r>
-        <w:t>PhysicalModell.src</w:t>
-      </w:r>
-      <w:proofErr w:type="spellEnd"/>
-      <w:r>
-        <w:t xml:space="preserve"> /</w:t>
-      </w:r>
-      <w:r>
-        <w:t xml:space="preserve"> Press</w:t>
-      </w:r>
-      <w:r>
-        <w:t>.java</w:t>
+      <w:r>
+        <w:t>PhysicalModell.src / Press.java</w:t>
       </w:r>
     </w:p>
     <w:p>
@@ -2219,6 +1869,7 @@
       <w:r>
         <w:rPr>
           <w:noProof/>
+          <w:lang w:val="en-GB" w:eastAsia="en-GB"/>
         </w:rPr>
         <mc:AlternateContent>
           <mc:Choice Requires="wps">
@@ -2277,13 +1928,8 @@
                             <w:r>
                               <w:t xml:space="preserve">Ábra 2.) </w:t>
                             </w:r>
-                            <w:proofErr w:type="gramStart"/>
                             <w:r>
-                              <w:t>Hibavalószínűség</w:t>
-                            </w:r>
-                            <w:proofErr w:type="gramEnd"/>
-                            <w:r>
-                              <w:t xml:space="preserve"> függvény megalkotása</w:t>
+                              <w:t>Hibavalószínűség függvény megalkotása</w:t>
                             </w:r>
                           </w:p>
                         </w:txbxContent>
@@ -2322,13 +1968,8 @@
                       <w:r>
                         <w:t xml:space="preserve">Ábra 2.) </w:t>
                       </w:r>
-                      <w:proofErr w:type="gramStart"/>
                       <w:r>
-                        <w:t>Hibavalószínűség</w:t>
-                      </w:r>
-                      <w:proofErr w:type="gramEnd"/>
-                      <w:r>
-                        <w:t xml:space="preserve"> függvény megalkotása</w:t>
+                        <w:t>Hibavalószínűség függvény megalkotása</w:t>
                       </w:r>
                     </w:p>
                   </w:txbxContent>
@@ -2503,6 +2144,7 @@
       <w:r>
         <w:rPr>
           <w:noProof/>
+          <w:lang w:val="en-GB" w:eastAsia="en-GB"/>
         </w:rPr>
         <mc:AlternateContent>
           <mc:Choice Requires="wps">
@@ -2560,15 +2202,7 @@
                               </w:rPr>
                             </w:pPr>
                             <w:r>
-                              <w:t xml:space="preserve">Ábra 1.) </w:t>
-                            </w:r>
-                            <w:proofErr w:type="spellStart"/>
-                            <w:r>
-                              <w:t>Hardwarehez</w:t>
-                            </w:r>
-                            <w:proofErr w:type="spellEnd"/>
-                            <w:r>
-                              <w:t xml:space="preserve"> tartozó hibafüggvény</w:t>
+                              <w:t>Ábra 1.) Hardwarehez tartozó hibafüggvény</w:t>
                             </w:r>
                           </w:p>
                         </w:txbxContent>
@@ -2784,15 +2418,7 @@
         <w:t>)</w:t>
       </w:r>
       <w:r>
-        <w:t xml:space="preserve"> mutatja az alapvető </w:t>
-      </w:r>
-      <w:proofErr w:type="spellStart"/>
-      <w:r>
-        <w:t>hardwares</w:t>
-      </w:r>
-      <w:proofErr w:type="spellEnd"/>
-      <w:r>
-        <w:t xml:space="preserve"> hibagörbét, én létrehoztam a saját közelítő függvényem, amit a hibák generálására használok</w:t>
+        <w:t xml:space="preserve"> mutatja az alapvető hardwares hibagörbét, én létrehoztam a saját közelítő függvényem, amit a hibák generálására használok</w:t>
       </w:r>
       <w:r>
         <w:t xml:space="preserve"> (Ábra 2.)</w:t>
@@ -2806,15 +2432,7 @@
         <w:ind w:right="240"/>
       </w:pPr>
       <w:r>
-        <w:t xml:space="preserve">Ehhez hasonló módon, a </w:t>
-      </w:r>
-      <w:proofErr w:type="gramStart"/>
-      <w:r>
-        <w:t>hőmérsékletet(</w:t>
-      </w:r>
-      <w:proofErr w:type="gramEnd"/>
-      <w:r>
-        <w:t xml:space="preserve">Ábra 3.) és a nyomást is modelleztem. </w:t>
+        <w:t xml:space="preserve">Ehhez hasonló módon, a hőmérsékletet(Ábra 3.) és a nyomást is modelleztem. </w:t>
       </w:r>
     </w:p>
     <w:p>
@@ -2897,6 +2515,7 @@
       <w:r>
         <w:rPr>
           <w:noProof/>
+          <w:lang w:val="en-GB" w:eastAsia="en-GB"/>
         </w:rPr>
         <mc:AlternateContent>
           <mc:Choice Requires="wps">
@@ -3173,49 +2792,12 @@
         <w:pStyle w:val="Cmsor4"/>
       </w:pPr>
       <w:r>
-        <w:t xml:space="preserve">JIA / </w:t>
-      </w:r>
-      <w:proofErr w:type="spellStart"/>
-      <w:r>
-        <w:t>getPress</w:t>
-      </w:r>
-      <w:proofErr w:type="spellEnd"/>
-    </w:p>
-    <w:p>
-      <w:r>
-        <w:t xml:space="preserve">Kiolvassa a prés szenzor értékeit, ha túl alacsony az adott szenzor által modellezett </w:t>
-      </w:r>
-      <w:proofErr w:type="gramStart"/>
-      <w:r>
-        <w:t>komponens</w:t>
-      </w:r>
-      <w:proofErr w:type="gramEnd"/>
-      <w:r>
-        <w:t xml:space="preserve"> kondíciója, akkor </w:t>
-      </w:r>
-      <w:proofErr w:type="spellStart"/>
-      <w:r>
-        <w:t>false-al</w:t>
-      </w:r>
-      <w:proofErr w:type="spellEnd"/>
-      <w:r>
-        <w:t xml:space="preserve"> tér vissza. Megj: a JIA </w:t>
-      </w:r>
-      <w:proofErr w:type="spellStart"/>
-      <w:r>
-        <w:t>packaget</w:t>
-      </w:r>
-      <w:proofErr w:type="spellEnd"/>
-      <w:r>
-        <w:t xml:space="preserve"> sikerült csak az </w:t>
-      </w:r>
-      <w:proofErr w:type="gramStart"/>
-      <w:r>
-        <w:t>ágensen</w:t>
-      </w:r>
-      <w:proofErr w:type="gramEnd"/>
-      <w:r>
-        <w:t xml:space="preserve"> belül hívni, ezért került ide.</w:t>
+        <w:t>JIA / getPress</w:t>
+      </w:r>
+    </w:p>
+    <w:p>
+      <w:r>
+        <w:t>Kiolvassa a prés szenzor értékeit, ha túl alacsony az adott szenzor által modellezett komponens kondíciója, akkor false-al tér vissza. Megj: a JIA packaget sikerült csak az ágensen belül hívni, ezért került ide.</w:t>
       </w:r>
     </w:p>
     <w:p>
@@ -3223,44 +2805,20 @@
         <w:pStyle w:val="Cmsor3"/>
       </w:pPr>
       <w:r>
-        <w:t xml:space="preserve">JIA / </w:t>
-      </w:r>
-      <w:proofErr w:type="spellStart"/>
-      <w:r>
-        <w:t>repairPress</w:t>
-      </w:r>
-      <w:proofErr w:type="spellEnd"/>
-    </w:p>
-    <w:p>
-      <w:r>
-        <w:t xml:space="preserve">Megjavítja az adott prés </w:t>
-      </w:r>
-      <w:proofErr w:type="gramStart"/>
-      <w:r>
-        <w:t>kondícióját</w:t>
-      </w:r>
-      <w:proofErr w:type="gramEnd"/>
-      <w:r>
-        <w:t>.</w:t>
+        <w:t>JIA / repairPress</w:t>
+      </w:r>
+    </w:p>
+    <w:p>
+      <w:r>
+        <w:t>Megjavítja az adott prés kondícióját.</w:t>
       </w:r>
     </w:p>
     <w:p>
       <w:pPr>
         <w:pStyle w:val="Cmsor4"/>
       </w:pPr>
-      <w:proofErr w:type="spellStart"/>
-      <w:r>
-        <w:t>PhysicalModell.src</w:t>
-      </w:r>
-      <w:proofErr w:type="spellEnd"/>
-      <w:r>
-        <w:t xml:space="preserve"> / </w:t>
-      </w:r>
-      <w:r>
-        <w:t>WorldModel</w:t>
-      </w:r>
-      <w:r>
-        <w:t>.java</w:t>
+      <w:r>
+        <w:t>PhysicalModell.src / WorldModel.java</w:t>
       </w:r>
     </w:p>
     <w:p>
@@ -3342,25 +2900,7 @@
           <w:sz w:val="26"/>
           <w:szCs w:val="26"/>
         </w:rPr>
-        <w:t xml:space="preserve">Ugyan akkor a világban </w:t>
-      </w:r>
-      <w:proofErr w:type="gramStart"/>
-      <w:r>
-        <w:rPr>
-          <w:color w:val="2E2F2D"/>
-          <w:sz w:val="26"/>
-          <w:szCs w:val="26"/>
-        </w:rPr>
-        <w:t>navigáló</w:t>
-      </w:r>
-      <w:proofErr w:type="gramEnd"/>
-      <w:r>
-        <w:rPr>
-          <w:color w:val="2E2F2D"/>
-          <w:sz w:val="26"/>
-          <w:szCs w:val="26"/>
-        </w:rPr>
-        <w:t xml:space="preserve"> függvény is itt van.</w:t>
+        <w:t>Ugyan akkor a világban navigáló függvény is itt van.</w:t>
       </w:r>
     </w:p>
     <w:p>
@@ -3386,20 +2926,9 @@
       <w:pPr>
         <w:pStyle w:val="Cmsor4"/>
       </w:pPr>
-      <w:proofErr w:type="spellStart"/>
       <w:r>
         <w:lastRenderedPageBreak/>
-        <w:t>PhysicalModell.src</w:t>
-      </w:r>
-      <w:proofErr w:type="spellEnd"/>
-      <w:r>
-        <w:t xml:space="preserve"> / </w:t>
-      </w:r>
-      <w:r>
-        <w:t>WorldView</w:t>
-      </w:r>
-      <w:r>
-        <w:t>.java</w:t>
+        <w:t>PhysicalModell.src / WorldView.java</w:t>
       </w:r>
     </w:p>
     <w:p>
@@ -3441,43 +2970,7 @@
           <w:sz w:val="26"/>
           <w:szCs w:val="26"/>
         </w:rPr>
-        <w:t xml:space="preserve">A felső 2/3-ban található a pálya, amin mozognak az </w:t>
-      </w:r>
-      <w:proofErr w:type="gramStart"/>
-      <w:r>
-        <w:rPr>
-          <w:color w:val="2E2F2D"/>
-          <w:sz w:val="26"/>
-          <w:szCs w:val="26"/>
-        </w:rPr>
-        <w:t>ágensek</w:t>
-      </w:r>
-      <w:proofErr w:type="gramEnd"/>
-      <w:r>
-        <w:rPr>
-          <w:color w:val="2E2F2D"/>
-          <w:sz w:val="26"/>
-          <w:szCs w:val="26"/>
-        </w:rPr>
-        <w:t xml:space="preserve">, alul pedig a kezelő, </w:t>
-      </w:r>
-      <w:proofErr w:type="spellStart"/>
-      <w:r>
-        <w:rPr>
-          <w:color w:val="2E2F2D"/>
-          <w:sz w:val="26"/>
-          <w:szCs w:val="26"/>
-        </w:rPr>
-        <w:t>monitorozó</w:t>
-      </w:r>
-      <w:proofErr w:type="spellEnd"/>
-      <w:r>
-        <w:rPr>
-          <w:color w:val="2E2F2D"/>
-          <w:sz w:val="26"/>
-          <w:szCs w:val="26"/>
-        </w:rPr>
-        <w:t xml:space="preserve"> </w:t>
+        <w:t xml:space="preserve">A felső 2/3-ban található a pálya, amin mozognak az ágensek, alul pedig a kezelő, monitorozó </w:t>
       </w:r>
       <w:r>
         <w:rPr>
@@ -3506,25 +2999,7 @@
           <w:sz w:val="26"/>
           <w:szCs w:val="26"/>
         </w:rPr>
-        <w:t xml:space="preserve">Itt található az </w:t>
-      </w:r>
-      <w:proofErr w:type="gramStart"/>
-      <w:r>
-        <w:rPr>
-          <w:color w:val="2E2F2D"/>
-          <w:sz w:val="26"/>
-          <w:szCs w:val="26"/>
-        </w:rPr>
-        <w:t>egér-esemény kezelő</w:t>
-      </w:r>
-      <w:proofErr w:type="gramEnd"/>
-      <w:r>
-        <w:rPr>
-          <w:color w:val="2E2F2D"/>
-          <w:sz w:val="26"/>
-          <w:szCs w:val="26"/>
-        </w:rPr>
-        <w:t xml:space="preserve"> is, aminek hatására tűz keletkezik a kattintás helyén.</w:t>
+        <w:t>Itt található az egér-esemény kezelő is, aminek hatására tűz keletkezik a kattintás helyén.</w:t>
       </w:r>
     </w:p>
     <w:p>
@@ -3797,27 +3272,8 @@
           <w:sz w:val="26"/>
           <w:szCs w:val="26"/>
         </w:rPr>
-        <w:t xml:space="preserve">A fenti képen látható az elkészült program felhasználói felülete. A középső csúszka segítségével állítható be az </w:t>
-      </w:r>
-      <w:proofErr w:type="gramStart"/>
-      <w:r>
-        <w:rPr>
-          <w:color w:val="2E2F2D"/>
-          <w:sz w:val="26"/>
-          <w:szCs w:val="26"/>
-        </w:rPr>
-        <w:t>ágensek</w:t>
-      </w:r>
-      <w:proofErr w:type="gramEnd"/>
-      <w:r>
-        <w:rPr>
-          <w:color w:val="2E2F2D"/>
-          <w:sz w:val="26"/>
-          <w:szCs w:val="26"/>
-        </w:rPr>
-        <w:t xml:space="preserve"> sebessége, illetve alattuk látható gépek különböző értékei. (Elhasználódás, hőmérséklet, nyomás). Mellettük pedig az egér </w:t>
-      </w:r>
-      <w:proofErr w:type="gramStart"/>
+        <w:t xml:space="preserve">A fenti képen látható az elkészült program felhasználói felülete. A középső csúszka segítségével állítható be az ágensek sebessége, illetve alattuk látható gépek különböző értékei. (Elhasználódás, hőmérséklet, nyomás). Mellettük pedig az egér </w:t>
+      </w:r>
       <w:r>
         <w:rPr>
           <w:color w:val="2E2F2D"/>
@@ -3826,7 +3282,6 @@
         </w:rPr>
         <w:t>pozíciója</w:t>
       </w:r>
-      <w:proofErr w:type="gramEnd"/>
       <w:r>
         <w:rPr>
           <w:color w:val="2E2F2D"/>
@@ -3934,25 +3389,7 @@
           <w:sz w:val="26"/>
           <w:szCs w:val="26"/>
         </w:rPr>
-        <w:t xml:space="preserve">A fenti konzol ablakban láthatóak a különböző </w:t>
-      </w:r>
-      <w:proofErr w:type="gramStart"/>
-      <w:r>
-        <w:rPr>
-          <w:color w:val="2E2F2D"/>
-          <w:sz w:val="26"/>
-          <w:szCs w:val="26"/>
-        </w:rPr>
-        <w:t>ágensek</w:t>
-      </w:r>
-      <w:proofErr w:type="gramEnd"/>
-      <w:r>
-        <w:rPr>
-          <w:color w:val="2E2F2D"/>
-          <w:sz w:val="26"/>
-          <w:szCs w:val="26"/>
-        </w:rPr>
-        <w:t xml:space="preserve"> folyamatai időrendi sorrendben.</w:t>
+        <w:t>A fenti konzol ablakban láthatóak a különböző ágensek folyamatai időrendi sorrendben.</w:t>
       </w:r>
     </w:p>
     <w:p>
@@ -3981,15 +3418,7 @@
         <w:pStyle w:val="Cmsor3"/>
       </w:pPr>
       <w:r>
-        <w:t xml:space="preserve">Egyes </w:t>
-      </w:r>
-      <w:proofErr w:type="gramStart"/>
-      <w:r>
-        <w:t>ágens</w:t>
-      </w:r>
-      <w:proofErr w:type="gramEnd"/>
-      <w:r>
-        <w:t>programok rövid összefoglalása (BDI jelleggel):</w:t>
+        <w:t>Egyes ágensprogramok rövid összefoglalása (BDI jelleggel):</w:t>
       </w:r>
     </w:p>
     <w:p>
@@ -4059,43 +3488,7 @@
           <w:sz w:val="26"/>
           <w:szCs w:val="26"/>
         </w:rPr>
-        <w:t xml:space="preserve">Az </w:t>
-      </w:r>
-      <w:proofErr w:type="gramStart"/>
-      <w:r>
-        <w:rPr>
-          <w:color w:val="2E2F2D"/>
-          <w:sz w:val="26"/>
-          <w:szCs w:val="26"/>
-        </w:rPr>
-        <w:t>ágens</w:t>
-      </w:r>
-      <w:proofErr w:type="gramEnd"/>
-      <w:r>
-        <w:rPr>
-          <w:color w:val="2E2F2D"/>
-          <w:sz w:val="26"/>
-          <w:szCs w:val="26"/>
-        </w:rPr>
-        <w:t xml:space="preserve"> a működés kezdetén megkapja hiedelemnek a saját pozícióját, azt, hogy még nem mozgott, illetve, hogy jelenleg egyik eszköz sem szorul javításra, kezdeti feladatnak pedig az első szenzor ellenőrzését. A közös tudásbázisból kikeresi a szenzor helyét, odamegy, </w:t>
-      </w:r>
-      <w:proofErr w:type="spellStart"/>
-      <w:r>
-        <w:rPr>
-          <w:color w:val="2E2F2D"/>
-          <w:sz w:val="26"/>
-          <w:szCs w:val="26"/>
-        </w:rPr>
-        <w:t>leellenőrzi</w:t>
-      </w:r>
-      <w:proofErr w:type="spellEnd"/>
-      <w:r>
-        <w:rPr>
-          <w:color w:val="2E2F2D"/>
-          <w:sz w:val="26"/>
-          <w:szCs w:val="26"/>
-        </w:rPr>
-        <w:t>, majd továbbmegy a következő szenzorra, majd a következőre, s. í. t. Ha valamelyik szenzornál hibát észlel, visszame</w:t>
+        <w:t>Az ágens a működés kezdetén megkapja hiedelemnek a saját pozícióját, azt, hogy még nem mozgott, illetve, hogy jelenleg egyik eszköz sem szorul javításra, kezdeti feladatnak pedig az első szenzor ellenőrzését. A közös tudásbázisból kikeresi a szenzor helyét, odamegy, leellenőrzi, majd továbbmegy a következő szenzorra, majd a következőre, s. í. t. Ha valamelyik szenzornál hibát észlel, visszame</w:t>
       </w:r>
       <w:r>
         <w:rPr>
@@ -4111,43 +3504,7 @@
           <w:sz w:val="26"/>
           <w:szCs w:val="26"/>
         </w:rPr>
-        <w:t xml:space="preserve">y a kiinduló </w:t>
-      </w:r>
-      <w:proofErr w:type="gramStart"/>
-      <w:r>
-        <w:rPr>
-          <w:color w:val="2E2F2D"/>
-          <w:sz w:val="26"/>
-          <w:szCs w:val="26"/>
-        </w:rPr>
-        <w:t>pozíciójába</w:t>
-      </w:r>
-      <w:proofErr w:type="gramEnd"/>
-      <w:r>
-        <w:rPr>
-          <w:color w:val="2E2F2D"/>
-          <w:sz w:val="26"/>
-          <w:szCs w:val="26"/>
-        </w:rPr>
-        <w:t xml:space="preserve"> (hogy ne zavarja a szerelők munkáját), üzenetet küld a szerelőknek, majd leáll. Hogyha üzenetet kap arról, hogy tovább folytathatja munkáját, ismét felveszi céljai közé az első szenzor ellenőrzését, ahonnét megint továbbmegy majd a következőkre. Megj.: Amíg ez az üzenet nem érkezik meg, addig az </w:t>
-      </w:r>
-      <w:proofErr w:type="gramStart"/>
-      <w:r>
-        <w:rPr>
-          <w:color w:val="2E2F2D"/>
-          <w:sz w:val="26"/>
-          <w:szCs w:val="26"/>
-        </w:rPr>
-        <w:t>ágens</w:t>
-      </w:r>
-      <w:proofErr w:type="gramEnd"/>
-      <w:r>
-        <w:rPr>
-          <w:color w:val="2E2F2D"/>
-          <w:sz w:val="26"/>
-          <w:szCs w:val="26"/>
-        </w:rPr>
-        <w:t xml:space="preserve"> még véletlenül sem tud mozogni, ugyanis a kezdőpozícióra érkezéskor eltávolította a saját tudásbázisából azt az ismeretet, hogy nincs megjavítandó szenzor. E nélkül pedig nem lesz olyan terve a mozgásra vonatkozóan, amit végre tudna hajtani. </w:t>
+        <w:t xml:space="preserve">y a kiinduló pozíciójába (hogy ne zavarja a szerelők munkáját), üzenetet küld a szerelőknek, majd leáll. Hogyha üzenetet kap arról, hogy tovább folytathatja munkáját, ismét felveszi céljai közé az első szenzor ellenőrzését, ahonnét megint továbbmegy majd a következőkre. Megj.: Amíg ez az üzenet nem érkezik meg, addig az ágens még véletlenül sem tud mozogni, ugyanis a kezdőpozícióra érkezéskor eltávolította a saját tudásbázisából azt az ismeretet, hogy nincs megjavítandó szenzor. E nélkül pedig nem lesz olyan terve a mozgásra vonatkozóan, amit végre tudna hajtani. </w:t>
       </w:r>
     </w:p>
     <w:p>
@@ -4190,19 +3547,33 @@
           <w:sz w:val="26"/>
           <w:szCs w:val="26"/>
         </w:rPr>
-        <w:t xml:space="preserve">Induláskor a karbantartó tudásbázisában az az </w:t>
-      </w:r>
-      <w:proofErr w:type="gramStart"/>
-      <w:r>
+        <w:t xml:space="preserve">Induláskor a karbantartó tudásbázisában az az információ van, hogy éppen nem ,,hazafelé” (a szervízállomás felé) tart, valamint hogy még nem mozgott. Kezdeti célja: várakozni. Ezt mindaddig folytatja is, amíg nem kap üzenetet arról, hogy meg kéne javítania valamit. Hogyha ez az üzenet érkezik, elmegy az üzenetben megjelölt helyre, megjavítja a prést, felveszi a tudásbázisába, hogy éppen hazafele tart, hazamegy, majd kiveszi a tudásbázisából, hogy hazafele tart. A hazamenetel fejben tartására azért van szükség, hogy egy esetleges új értesítés meghibásodásról ne térítse el egy másik irányba, ugyanis szerszámai és alkatrészei nélkül, melyek a szerelőállomáson találhatók, nem fogja tudni megoldani azt. Hazaérve üzenetet küld az ellenőrnek, hogy folytathatja ellenőrző körútját. </w:t>
+      </w:r>
+    </w:p>
+    <w:p>
+      <w:pPr>
+        <w:pStyle w:val="Cmsor3"/>
+        <w:rPr>
+          <w:rStyle w:val="Cmsor4Char"/>
+        </w:rPr>
+      </w:pPr>
+      <w:r>
+        <w:rPr>
+          <w:rStyle w:val="Cmsor4Char"/>
+        </w:rPr>
+        <w:t>Gyárfelügyelő</w:t>
+      </w:r>
+    </w:p>
+    <w:p>
+      <w:pPr>
+        <w:pStyle w:val="Cmsor3"/>
         <w:rPr>
           <w:rFonts w:ascii="Times New Roman" w:hAnsi="Times New Roman"/>
           <w:color w:val="2E2F2D"/>
           <w:sz w:val="26"/>
           <w:szCs w:val="26"/>
         </w:rPr>
-        <w:t>információ</w:t>
-      </w:r>
-      <w:proofErr w:type="gramEnd"/>
+      </w:pPr>
       <w:r>
         <w:rPr>
           <w:rFonts w:ascii="Times New Roman" w:hAnsi="Times New Roman"/>
@@ -4210,9 +3581,10 @@
           <w:sz w:val="26"/>
           <w:szCs w:val="26"/>
         </w:rPr>
-        <w:t xml:space="preserve"> van, hogy éppen nem ,,hazafelé” (a szervízállomás felé) tart, valamint hogy még nem mozgott. Kezdeti célja: várakozni. Ezt mindaddig folytatja is, amíg nem kap üzenetet arról, hogy meg kéne javítania valamit. Hogyha ez az üzenet érkezik, elmegy az üzenetben megjelölt helyre, megjavítja a prést, felveszi a tudásbázisába, hogy éppen hazafele tart, hazamegy, majd kiveszi a tudásbázisából, hogy hazafele tart. A hazamenetel fejben tartására azért van szükség, hogy egy esetleges új értesítés meghibásodásról ne térítse el egy másik irányba, ugyanis szerszámai és alkatrészei nélkül, melyek a szerelőállomáson találhatók, nem fogja tudni megoldani azt. Hazaérve üzenetet küld az ellenőrnek, hogy folytathatja ellenőrző körútját. </w:t>
-      </w:r>
-    </w:p>
+        <w:t>Az ő feladata szintén várakozni. Ha a rendszer azt az érzetet közvetíti számára, hogy valahol tűz van, értesíti erről a tűzoltót.</w:t>
+      </w:r>
+    </w:p>
+    <w:p/>
     <w:p>
       <w:pPr>
         <w:pStyle w:val="Cmsor3"/>
@@ -4224,41 +3596,6 @@
         <w:rPr>
           <w:rStyle w:val="Cmsor4Char"/>
         </w:rPr>
-        <w:t>Gyárfelügyelő</w:t>
-      </w:r>
-    </w:p>
-    <w:p>
-      <w:pPr>
-        <w:pStyle w:val="Cmsor3"/>
-        <w:rPr>
-          <w:rFonts w:ascii="Times New Roman" w:hAnsi="Times New Roman"/>
-          <w:color w:val="2E2F2D"/>
-          <w:sz w:val="26"/>
-          <w:szCs w:val="26"/>
-        </w:rPr>
-      </w:pPr>
-      <w:r>
-        <w:rPr>
-          <w:rFonts w:ascii="Times New Roman" w:hAnsi="Times New Roman"/>
-          <w:color w:val="2E2F2D"/>
-          <w:sz w:val="26"/>
-          <w:szCs w:val="26"/>
-        </w:rPr>
-        <w:t>Az ő feladata szintén várakozni. Ha a rendszer azt az érzetet közvetíti számára, hogy valahol tűz van, értesíti erről a tűzoltót.</w:t>
-      </w:r>
-    </w:p>
-    <w:p/>
-    <w:p>
-      <w:pPr>
-        <w:pStyle w:val="Cmsor3"/>
-        <w:rPr>
-          <w:rStyle w:val="Cmsor4Char"/>
-        </w:rPr>
-      </w:pPr>
-      <w:r>
-        <w:rPr>
-          <w:rStyle w:val="Cmsor4Char"/>
-        </w:rPr>
         <w:t>Tűzoltó</w:t>
       </w:r>
     </w:p>
@@ -4280,25 +3617,7 @@
           <w:sz w:val="26"/>
           <w:szCs w:val="26"/>
         </w:rPr>
-        <w:t xml:space="preserve">Kezdeti tudása, hogy a gyárban nincs tűz, kezdeti célja pedig várakozni. Hogyha üzenetet kap a </w:t>
-      </w:r>
-      <w:proofErr w:type="spellStart"/>
-      <w:r>
-        <w:rPr>
-          <w:color w:val="2E2F2D"/>
-          <w:sz w:val="26"/>
-          <w:szCs w:val="26"/>
-        </w:rPr>
-        <w:t>gyárellenőrtők</w:t>
-      </w:r>
-      <w:proofErr w:type="spellEnd"/>
-      <w:r>
-        <w:rPr>
-          <w:color w:val="2E2F2D"/>
-          <w:sz w:val="26"/>
-          <w:szCs w:val="26"/>
-        </w:rPr>
-        <w:t>, hogy tűz van, kiveszi a tudásbázisából azt a hiedelmet, hogy nincs tűz, elmegy az üzenetben jelzett helyre, eloltja a tüzet, visszamegy a helyére, és ismét beteszi a tudásbázisába a hiedelmet, miszerint nincs tűz.</w:t>
+        <w:t>Kezdeti tudása, hogy a gyárban nincs tűz, kezdeti célja pedig várakozni. Hogyha üzenetet kap a gyárellenőrtők, hogy tűz van, kiveszi a tudásbázisából azt a hiedelmet, hogy nincs tűz, elmegy az üzenetben jelzett helyre, eloltja a tüzet, visszamegy a helyére, és ismét beteszi a tudásbázisába a hiedelmet, miszerint nincs tűz.</w:t>
       </w:r>
     </w:p>
     <w:p>
@@ -4382,118 +3701,8 @@
           <w:sz w:val="26"/>
           <w:szCs w:val="26"/>
         </w:rPr>
-        <w:t xml:space="preserve">A rendszerben együttműködő ágensek észlelik és elhárítják a </w:t>
-      </w:r>
-      <w:proofErr w:type="gramStart"/>
-      <w:r>
-        <w:rPr>
-          <w:color w:val="2E2F2D"/>
-          <w:sz w:val="26"/>
-          <w:szCs w:val="26"/>
-        </w:rPr>
-        <w:t>gyár működést</w:t>
-      </w:r>
-      <w:proofErr w:type="gramEnd"/>
-      <w:r>
-        <w:rPr>
-          <w:color w:val="2E2F2D"/>
-          <w:sz w:val="26"/>
-          <w:szCs w:val="26"/>
-        </w:rPr>
-        <w:t xml:space="preserve"> meggátló potenciális hibák két </w:t>
-      </w:r>
-      <w:proofErr w:type="spellStart"/>
-      <w:r>
-        <w:rPr>
-          <w:color w:val="2E2F2D"/>
-          <w:sz w:val="26"/>
-          <w:szCs w:val="26"/>
-        </w:rPr>
-        <w:t>legfontosabbikát</w:t>
-      </w:r>
-      <w:proofErr w:type="spellEnd"/>
-      <w:r>
-        <w:rPr>
-          <w:color w:val="2E2F2D"/>
-          <w:sz w:val="26"/>
-          <w:szCs w:val="26"/>
-        </w:rPr>
-        <w:t xml:space="preserve">, a gép hibáit és a tűzeseteket. </w:t>
-      </w:r>
-      <w:proofErr w:type="spellStart"/>
-      <w:r>
-        <w:rPr>
-          <w:color w:val="2E2F2D"/>
-          <w:sz w:val="26"/>
-          <w:szCs w:val="26"/>
-        </w:rPr>
-        <w:t>Előbbiekkkel</w:t>
-      </w:r>
-      <w:proofErr w:type="spellEnd"/>
-      <w:r>
-        <w:rPr>
-          <w:color w:val="2E2F2D"/>
-          <w:sz w:val="26"/>
-          <w:szCs w:val="26"/>
-        </w:rPr>
-        <w:t xml:space="preserve"> a Gépellenőr és a </w:t>
-      </w:r>
-      <w:proofErr w:type="spellStart"/>
-      <w:r>
-        <w:rPr>
-          <w:color w:val="2E2F2D"/>
-          <w:sz w:val="26"/>
-          <w:szCs w:val="26"/>
-        </w:rPr>
-        <w:t>Karbantaró</w:t>
-      </w:r>
-      <w:proofErr w:type="spellEnd"/>
-      <w:r>
-        <w:rPr>
-          <w:color w:val="2E2F2D"/>
-          <w:sz w:val="26"/>
-          <w:szCs w:val="26"/>
-        </w:rPr>
-        <w:t xml:space="preserve">, míg utóbbiakkal a Gyárfelügyelő és a Tűzoltó foglalkozik. A Gépellenőr és a Karbantartó üzenetek segítségével kommunikál egymással, működésük pedig biztosítja, hogy nem tartózkodnak egyszerre a gépek között, így nem nehezítik egymás munkáját. A Gyárfelügyelő szerepe </w:t>
-      </w:r>
-      <w:proofErr w:type="gramStart"/>
-      <w:r>
-        <w:rPr>
-          <w:color w:val="2E2F2D"/>
-          <w:sz w:val="26"/>
-          <w:szCs w:val="26"/>
-        </w:rPr>
-        <w:t>limitált</w:t>
-      </w:r>
-      <w:proofErr w:type="gramEnd"/>
-      <w:r>
-        <w:rPr>
-          <w:color w:val="2E2F2D"/>
-          <w:sz w:val="26"/>
-          <w:szCs w:val="26"/>
-        </w:rPr>
-        <w:t xml:space="preserve">, fizikai megjelenése nincs is a pályán, mintegy ,,felülről” szemléli a gyárépületbéli tűzeseteket, közvetítőként működve. A Tűzoltó, a Karbantartóhoz hasonlóan, amint értesül arról, hogy szükség van a szolgálataira, felhagy korábbi </w:t>
-      </w:r>
-      <w:proofErr w:type="spellStart"/>
-      <w:r>
-        <w:rPr>
-          <w:color w:val="2E2F2D"/>
-          <w:sz w:val="26"/>
-          <w:szCs w:val="26"/>
-        </w:rPr>
-        <w:t>tevékénységével</w:t>
-      </w:r>
-      <w:proofErr w:type="spellEnd"/>
-      <w:r>
-        <w:rPr>
-          <w:color w:val="2E2F2D"/>
-          <w:sz w:val="26"/>
-          <w:szCs w:val="26"/>
-        </w:rPr>
-        <w:t xml:space="preserve">, és eloltja a Gyárfelügyelő által közvetített tüzet. </w:t>
-      </w:r>
-      <w:bookmarkStart w:id="0" w:name="_GoBack"/>
-      <w:bookmarkEnd w:id="0"/>
+        <w:t xml:space="preserve">A rendszerben együttműködő ágensek észlelik és elhárítják a gyár működést meggátló potenciális hibák két legfontosabbikát, a gép hibáit és a tűzeseteket. Előbbiekkkel a Gépellenőr és a Karbantaró, míg utóbbiakkal a Gyárfelügyelő és a Tűzoltó foglalkozik. A Gépellenőr és a Karbantartó üzenetek segítségével kommunikál egymással, működésük pedig biztosítja, hogy nem tartózkodnak egyszerre a gépek között, így nem nehezítik egymás munkáját. A Gyárfelügyelő szerepe limitált, fizikai megjelenése nincs is a pályán, mintegy ,,felülről” szemléli a gyárépületbéli tűzeseteket, közvetítőként működve. A Tűzoltó, a Karbantartóhoz hasonlóan, amint értesül arról, hogy szükség van a szolgálataira, felhagy korábbi tevékénységével, és eloltja a Gyárfelügyelő által közvetített tüzet. </w:t>
+      </w:r>
     </w:p>
     <w:p>
       <w:pPr>

</xml_diff>